<commit_message>
api delete array customers
</commit_message>
<xml_diff>
--- a/những gì đã học được.docx
+++ b/những gì đã học được.docx
@@ -1791,8 +1791,113 @@
         </w:rPr>
       </w:pPr>
       <w:r>
-        <w:t>bonus multer: https://stackoverflow.com/questions/46622473/expressjs-how-to-requiremulter-in-another-file</w:t>
-      </w:r>
+        <w:t xml:space="preserve">bonus multer: </w:t>
+      </w:r>
+      <w:hyperlink r:id="rId11" w:history="1">
+        <w:r>
+          <w:rPr>
+            <w:rStyle w:val="Hyperlink"/>
+          </w:rPr>
+          <w:t>https://stackoverflow.com/questions/46622473/expressjs-how-to-requiremulter-in-another-file</w:t>
+        </w:r>
+      </w:hyperlink>
+    </w:p>
+    <w:p>
+      <w:pPr>
+        <w:pStyle w:val="ListParagraph"/>
+        <w:numPr>
+          <w:ilvl w:val="0"/>
+          <w:numId w:val="2"/>
+        </w:numPr>
+        <w:rPr>
+          <w:lang w:val="en-US"/>
+        </w:rPr>
+      </w:pPr>
+      <w:r>
+        <w:rPr>
+          <w:lang w:val="en-US"/>
+        </w:rPr>
+        <w:t>Package them trường deleted: true/false</w:t>
+      </w:r>
+    </w:p>
+    <w:p>
+      <w:pPr>
+        <w:pStyle w:val="ListParagraph"/>
+        <w:numPr>
+          <w:ilvl w:val="0"/>
+          <w:numId w:val="3"/>
+        </w:numPr>
+        <w:tabs>
+          <w:tab w:val="left" w:pos="916"/>
+          <w:tab w:val="left" w:pos="1832"/>
+          <w:tab w:val="left" w:pos="2748"/>
+          <w:tab w:val="left" w:pos="3664"/>
+          <w:tab w:val="left" w:pos="4580"/>
+          <w:tab w:val="left" w:pos="5496"/>
+          <w:tab w:val="left" w:pos="6412"/>
+          <w:tab w:val="left" w:pos="7328"/>
+          <w:tab w:val="left" w:pos="8244"/>
+          <w:tab w:val="left" w:pos="9160"/>
+          <w:tab w:val="left" w:pos="10076"/>
+          <w:tab w:val="left" w:pos="10992"/>
+          <w:tab w:val="left" w:pos="11908"/>
+          <w:tab w:val="left" w:pos="12824"/>
+          <w:tab w:val="left" w:pos="13740"/>
+          <w:tab w:val="left" w:pos="14656"/>
+        </w:tabs>
+        <w:spacing w:after="360" w:line="240" w:lineRule="auto"/>
+        <w:rPr>
+          <w:rFonts w:eastAsia="Times New Roman" w:cstheme="minorHAnsi"/>
+          <w:color w:val="333333"/>
+          <w:kern w:val="0"/>
+          <w:lang w:eastAsia="vi-VN"/>
+          <w14:ligatures w14:val="none"/>
+        </w:rPr>
+      </w:pPr>
+      <w:r>
+        <w:rPr>
+          <w:rFonts w:eastAsia="Times New Roman" w:cstheme="minorHAnsi"/>
+          <w:color w:val="333333"/>
+          <w:kern w:val="0"/>
+          <w:lang w:eastAsia="vi-VN"/>
+          <w14:ligatures w14:val="none"/>
+        </w:rPr>
+        <w:t>npm install mongoose-delete</w:t>
+      </w:r>
+      <w:r>
+        <w:rPr>
+          <w:rFonts w:eastAsia="Times New Roman" w:cstheme="minorHAnsi"/>
+          <w:color w:val="333333"/>
+          <w:kern w:val="0"/>
+          <w:lang w:val="en-US" w:eastAsia="vi-VN"/>
+          <w14:ligatures w14:val="none"/>
+        </w:rPr>
+        <w:t xml:space="preserve"> : để </w:t>
+      </w:r>
+      <w:r>
+        <w:rPr>
+          <w:rFonts w:eastAsia="Times New Roman" w:cstheme="minorHAnsi"/>
+          <w:color w:val="333333"/>
+          <w:kern w:val="0"/>
+          <w:lang w:val="en-US" w:eastAsia="vi-VN"/>
+          <w14:ligatures w14:val="none"/>
+        </w:rPr>
+        <w:t>khi xóa dữ liệu chỉ có chuyển thành true/ fales để khách hàng lỡ xóa nhầm thì còn có thể khôi phục được</w:t>
+      </w:r>
+    </w:p>
+    <w:p>
+      <w:pPr>
+        <w:pStyle w:val="ListParagraph"/>
+        <w:numPr>
+          <w:ilvl w:val="0"/>
+          <w:numId w:val="3"/>
+        </w:numPr>
+        <w:rPr>
+          <w:sz w:val="28"/>
+          <w:szCs w:val="28"/>
+          <w:lang w:val="en-US"/>
+        </w:rPr>
+      </w:pPr>
     </w:p>
     <w:p>
       <w:pPr>
@@ -2127,6 +2232,94 @@
       </w:pPr>
     </w:lvl>
   </w:abstractNum>
+  <w:abstractNum w:abstractNumId="3" w15:restartNumberingAfterBreak="0">
+    <w:nsid w:val="68100E54"/>
+    <w:multiLevelType w:val="hybridMultilevel"/>
+    <w:tmpl w:val="F91E89DE"/>
+    <w:lvl w:ilvl="0" w:tplc="BAE45370">
+      <w:numFmt w:val="bullet"/>
+      <w:lvlText w:val="-"/>
+      <w:lvlJc w:val="left"/>
+      <w:pPr>
+        <w:ind w:left="720" w:hanging="360"/>
+      </w:pPr>
+      <w:rPr>
+        <w:rFonts w:ascii="Arial" w:eastAsiaTheme="minorHAnsi" w:hAnsi="Arial" w:cs="Arial" w:hint="default"/>
+      </w:rPr>
+    </w:lvl>
+    <w:lvl w:ilvl="1" w:tplc="FFFFFFFF" w:tentative="1">
+      <w:start w:val="1"/>
+      <w:numFmt w:val="lowerLetter"/>
+      <w:lvlText w:val="%2."/>
+      <w:lvlJc w:val="left"/>
+      <w:pPr>
+        <w:ind w:left="1440" w:hanging="360"/>
+      </w:pPr>
+    </w:lvl>
+    <w:lvl w:ilvl="2" w:tplc="FFFFFFFF" w:tentative="1">
+      <w:start w:val="1"/>
+      <w:numFmt w:val="lowerRoman"/>
+      <w:lvlText w:val="%3."/>
+      <w:lvlJc w:val="right"/>
+      <w:pPr>
+        <w:ind w:left="2160" w:hanging="180"/>
+      </w:pPr>
+    </w:lvl>
+    <w:lvl w:ilvl="3" w:tplc="FFFFFFFF" w:tentative="1">
+      <w:start w:val="1"/>
+      <w:numFmt w:val="decimal"/>
+      <w:lvlText w:val="%4."/>
+      <w:lvlJc w:val="left"/>
+      <w:pPr>
+        <w:ind w:left="2880" w:hanging="360"/>
+      </w:pPr>
+    </w:lvl>
+    <w:lvl w:ilvl="4" w:tplc="FFFFFFFF" w:tentative="1">
+      <w:start w:val="1"/>
+      <w:numFmt w:val="lowerLetter"/>
+      <w:lvlText w:val="%5."/>
+      <w:lvlJc w:val="left"/>
+      <w:pPr>
+        <w:ind w:left="3600" w:hanging="360"/>
+      </w:pPr>
+    </w:lvl>
+    <w:lvl w:ilvl="5" w:tplc="FFFFFFFF" w:tentative="1">
+      <w:start w:val="1"/>
+      <w:numFmt w:val="lowerRoman"/>
+      <w:lvlText w:val="%6."/>
+      <w:lvlJc w:val="right"/>
+      <w:pPr>
+        <w:ind w:left="4320" w:hanging="180"/>
+      </w:pPr>
+    </w:lvl>
+    <w:lvl w:ilvl="6" w:tplc="FFFFFFFF" w:tentative="1">
+      <w:start w:val="1"/>
+      <w:numFmt w:val="decimal"/>
+      <w:lvlText w:val="%7."/>
+      <w:lvlJc w:val="left"/>
+      <w:pPr>
+        <w:ind w:left="5040" w:hanging="360"/>
+      </w:pPr>
+    </w:lvl>
+    <w:lvl w:ilvl="7" w:tplc="FFFFFFFF" w:tentative="1">
+      <w:start w:val="1"/>
+      <w:numFmt w:val="lowerLetter"/>
+      <w:lvlText w:val="%8."/>
+      <w:lvlJc w:val="left"/>
+      <w:pPr>
+        <w:ind w:left="5760" w:hanging="360"/>
+      </w:pPr>
+    </w:lvl>
+    <w:lvl w:ilvl="8" w:tplc="FFFFFFFF" w:tentative="1">
+      <w:start w:val="1"/>
+      <w:numFmt w:val="lowerRoman"/>
+      <w:lvlText w:val="%9."/>
+      <w:lvlJc w:val="right"/>
+      <w:pPr>
+        <w:ind w:left="6480" w:hanging="180"/>
+      </w:pPr>
+    </w:lvl>
+  </w:abstractNum>
   <w:num w:numId="1" w16cid:durableId="896472286">
     <w:abstractNumId w:val="1"/>
   </w:num>
@@ -2135,6 +2328,9 @@
   </w:num>
   <w:num w:numId="3" w16cid:durableId="628585762">
     <w:abstractNumId w:val="0"/>
+  </w:num>
+  <w:num w:numId="4" w16cid:durableId="1329406680">
+    <w:abstractNumId w:val="3"/>
   </w:num>
 </w:numbering>
 </file>
@@ -3079,6 +3275,71 @@
       <w:shd w:val="clear" w:color="auto" w:fill="E1DFDD"/>
     </w:rPr>
   </w:style>
+  <w:style w:type="paragraph" w:styleId="HTMLPreformatted">
+    <w:name w:val="HTML Preformatted"/>
+    <w:basedOn w:val="Normal"/>
+    <w:link w:val="HTMLPreformattedChar"/>
+    <w:uiPriority w:val="99"/>
+    <w:semiHidden/>
+    <w:unhideWhenUsed/>
+    <w:rsid w:val="006C226F"/>
+    <w:pPr>
+      <w:tabs>
+        <w:tab w:val="left" w:pos="916"/>
+        <w:tab w:val="left" w:pos="1832"/>
+        <w:tab w:val="left" w:pos="2748"/>
+        <w:tab w:val="left" w:pos="3664"/>
+        <w:tab w:val="left" w:pos="4580"/>
+        <w:tab w:val="left" w:pos="5496"/>
+        <w:tab w:val="left" w:pos="6412"/>
+        <w:tab w:val="left" w:pos="7328"/>
+        <w:tab w:val="left" w:pos="8244"/>
+        <w:tab w:val="left" w:pos="9160"/>
+        <w:tab w:val="left" w:pos="10076"/>
+        <w:tab w:val="left" w:pos="10992"/>
+        <w:tab w:val="left" w:pos="11908"/>
+        <w:tab w:val="left" w:pos="12824"/>
+        <w:tab w:val="left" w:pos="13740"/>
+        <w:tab w:val="left" w:pos="14656"/>
+      </w:tabs>
+      <w:spacing w:after="0" w:line="240" w:lineRule="auto"/>
+    </w:pPr>
+    <w:rPr>
+      <w:rFonts w:ascii="Courier New" w:eastAsia="Times New Roman" w:hAnsi="Courier New" w:cs="Courier New"/>
+      <w:kern w:val="0"/>
+      <w:sz w:val="20"/>
+      <w:szCs w:val="20"/>
+      <w:lang w:eastAsia="vi-VN"/>
+    </w:rPr>
+  </w:style>
+  <w:style w:type="character" w:customStyle="1" w:styleId="HTMLPreformattedChar">
+    <w:name w:val="HTML Preformatted Char"/>
+    <w:basedOn w:val="DefaultParagraphFont"/>
+    <w:link w:val="HTMLPreformatted"/>
+    <w:uiPriority w:val="99"/>
+    <w:semiHidden/>
+    <w:rsid w:val="006C226F"/>
+    <w:rPr>
+      <w:rFonts w:ascii="Courier New" w:eastAsia="Times New Roman" w:hAnsi="Courier New" w:cs="Courier New"/>
+      <w:kern w:val="0"/>
+      <w:sz w:val="20"/>
+      <w:szCs w:val="20"/>
+      <w:lang w:eastAsia="vi-VN"/>
+    </w:rPr>
+  </w:style>
+  <w:style w:type="character" w:styleId="HTMLCode">
+    <w:name w:val="HTML Code"/>
+    <w:basedOn w:val="DefaultParagraphFont"/>
+    <w:uiPriority w:val="99"/>
+    <w:semiHidden/>
+    <w:unhideWhenUsed/>
+    <w:rsid w:val="006C226F"/>
+    <w:rPr>
+      <w:rFonts w:ascii="Courier New" w:eastAsia="Times New Roman" w:hAnsi="Courier New" w:cs="Courier New"/>
+      <w:sz w:val="20"/>
+      <w:szCs w:val="20"/>
+    </w:rPr>
+  </w:style>
 </w:styles>
 </file>
 

</xml_diff>